<commit_message>
Added lines should be deleted
</commit_message>
<xml_diff>
--- a/UDA03_Day01_T1.docx
+++ b/UDA03_Day01_T1.docx
@@ -412,31 +412,7 @@
           <w:szCs w:val="24"/>
           <w14:ligatures w14:val="none"/>
         </w:rPr>
-        <w:t xml:space="preserve"> You </w:t>
-      </w:r>
-      <w:proofErr w:type="gramStart"/>
-      <w:r>
-        <w:rPr>
-          <w:rFonts w:ascii="Segoe UI" w:eastAsia="Times New Roman" w:hAnsi="Segoe UI" w:cs="Segoe UI"/>
-          <w:color w:val="0D0D0D"/>
-          <w:kern w:val="0"/>
-          <w:sz w:val="24"/>
-          <w:szCs w:val="24"/>
-          <w14:ligatures w14:val="none"/>
-        </w:rPr>
-        <w:t>have to</w:t>
-      </w:r>
-      <w:proofErr w:type="gramEnd"/>
-      <w:r>
-        <w:rPr>
-          <w:rFonts w:ascii="Segoe UI" w:eastAsia="Times New Roman" w:hAnsi="Segoe UI" w:cs="Segoe UI"/>
-          <w:color w:val="0D0D0D"/>
-          <w:kern w:val="0"/>
-          <w:sz w:val="24"/>
-          <w:szCs w:val="24"/>
-          <w14:ligatures w14:val="none"/>
-        </w:rPr>
-        <w:t xml:space="preserve"> cite references in APA format.</w:t>
+        <w:t xml:space="preserve"> You have to cite references in APA format.</w:t>
       </w:r>
     </w:p>
     <w:p>
@@ -952,18 +928,7 @@
           <w:szCs w:val="24"/>
           <w14:ligatures w14:val="none"/>
         </w:rPr>
-        <w:t xml:space="preserve"> </w:t>
-      </w:r>
-      <w:r>
-        <w:rPr>
-          <w:rFonts w:ascii="Segoe UI" w:eastAsia="Times New Roman" w:hAnsi="Segoe UI" w:cs="Segoe UI"/>
-          <w:color w:val="0D0D0D"/>
-          <w:kern w:val="0"/>
-          <w:sz w:val="24"/>
-          <w:szCs w:val="24"/>
-          <w14:ligatures w14:val="none"/>
-        </w:rPr>
-        <w:t>Add Table of Tables and Table of Figures as well.</w:t>
+        <w:t xml:space="preserve"> Add Table of Tables and Table of Figures as well.</w:t>
       </w:r>
     </w:p>
     <w:p>
@@ -2678,10 +2643,23 @@
 </file>
 
 <file path=customXml/item1.xml><?xml version="1.0" encoding="utf-8"?>
-<b:Sources xmlns:b="http://schemas.openxmlformats.org/officeDocument/2006/bibliography" xmlns="http://schemas.openxmlformats.org/officeDocument/2006/bibliography" SelectedStyle="\APASixthEditionOfficeOnline.xsl" StyleName="APA" Version="6"/>
+<p:properties xmlns:p="http://schemas.microsoft.com/office/2006/metadata/properties" xmlns:xsi="http://www.w3.org/2001/XMLSchema-instance" xmlns:pc="http://schemas.microsoft.com/office/infopath/2007/PartnerControls">
+  <documentManagement>
+    <_activity xmlns="f02ee68f-cbd4-47c3-882e-9b2b6940a65c" xsi:nil="true"/>
+  </documentManagement>
+</p:properties>
 </file>
 
 <file path=customXml/item2.xml><?xml version="1.0" encoding="utf-8"?>
+<?mso-contentType ?>
+<FormTemplates xmlns="http://schemas.microsoft.com/sharepoint/v3/contenttype/forms">
+  <Display>DocumentLibraryForm</Display>
+  <Edit>DocumentLibraryForm</Edit>
+  <New>DocumentLibraryForm</New>
+</FormTemplates>
+</file>
+
+<file path=customXml/item3.xml><?xml version="1.0" encoding="utf-8"?>
 <ct:contentTypeSchema xmlns:ct="http://schemas.microsoft.com/office/2006/metadata/contentType" xmlns:ma="http://schemas.microsoft.com/office/2006/metadata/properties/metaAttributes" ct:_="" ma:_="" ma:contentTypeName="Document" ma:contentTypeID="0x010100C206BD27C0A0A54EAC735C3134946745" ma:contentTypeVersion="15" ma:contentTypeDescription="Create a new document." ma:contentTypeScope="" ma:versionID="184478561e5fda2be6b0076146f1efbf">
   <xsd:schema xmlns:xsd="http://www.w3.org/2001/XMLSchema" xmlns:xs="http://www.w3.org/2001/XMLSchema" xmlns:p="http://schemas.microsoft.com/office/2006/metadata/properties" xmlns:ns3="f02ee68f-cbd4-47c3-882e-9b2b6940a65c" xmlns:ns4="a379eccc-bfe4-4447-8c22-960189025c9e" targetNamespace="http://schemas.microsoft.com/office/2006/metadata/properties" ma:root="true" ma:fieldsID="8ba690a049b83035089c93f6b61e0973" ns3:_="" ns4:_="">
     <xsd:import namespace="f02ee68f-cbd4-47c3-882e-9b2b6940a65c"/>
@@ -2914,32 +2892,29 @@
 </ct:contentTypeSchema>
 </file>
 
-<file path=customXml/item3.xml><?xml version="1.0" encoding="utf-8"?>
-<?mso-contentType ?>
-<FormTemplates xmlns="http://schemas.microsoft.com/sharepoint/v3/contenttype/forms">
-  <Display>DocumentLibraryForm</Display>
-  <Edit>DocumentLibraryForm</Edit>
-  <New>DocumentLibraryForm</New>
-</FormTemplates>
-</file>
-
 <file path=customXml/item4.xml><?xml version="1.0" encoding="utf-8"?>
-<p:properties xmlns:p="http://schemas.microsoft.com/office/2006/metadata/properties" xmlns:xsi="http://www.w3.org/2001/XMLSchema-instance" xmlns:pc="http://schemas.microsoft.com/office/infopath/2007/PartnerControls">
-  <documentManagement>
-    <_activity xmlns="f02ee68f-cbd4-47c3-882e-9b2b6940a65c" xsi:nil="true"/>
-  </documentManagement>
-</p:properties>
+<b:Sources xmlns:b="http://schemas.openxmlformats.org/officeDocument/2006/bibliography" xmlns="http://schemas.openxmlformats.org/officeDocument/2006/bibliography" SelectedStyle="\APASixthEditionOfficeOnline.xsl" StyleName="APA" Version="6"/>
 </file>
 
 <file path=customXml/itemProps1.xml><?xml version="1.0" encoding="utf-8"?>
-<ds:datastoreItem xmlns:ds="http://schemas.openxmlformats.org/officeDocument/2006/customXml" ds:itemID="{63123892-C1C9-4753-B56C-3AD6A8F1CFAA}">
+<ds:datastoreItem xmlns:ds="http://schemas.openxmlformats.org/officeDocument/2006/customXml" ds:itemID="{5503D838-1E95-43EA-9D0E-9C34717972E7}">
   <ds:schemaRefs>
-    <ds:schemaRef ds:uri="http://schemas.openxmlformats.org/officeDocument/2006/bibliography"/>
+    <ds:schemaRef ds:uri="http://schemas.microsoft.com/office/2006/metadata/properties"/>
+    <ds:schemaRef ds:uri="http://schemas.microsoft.com/office/infopath/2007/PartnerControls"/>
+    <ds:schemaRef ds:uri="f02ee68f-cbd4-47c3-882e-9b2b6940a65c"/>
   </ds:schemaRefs>
 </ds:datastoreItem>
 </file>
 
 <file path=customXml/itemProps2.xml><?xml version="1.0" encoding="utf-8"?>
+<ds:datastoreItem xmlns:ds="http://schemas.openxmlformats.org/officeDocument/2006/customXml" ds:itemID="{F0B6219A-FF68-456B-8480-805BD5A04699}">
+  <ds:schemaRefs>
+    <ds:schemaRef ds:uri="http://schemas.microsoft.com/sharepoint/v3/contenttype/forms"/>
+  </ds:schemaRefs>
+</ds:datastoreItem>
+</file>
+
+<file path=customXml/itemProps3.xml><?xml version="1.0" encoding="utf-8"?>
 <ds:datastoreItem xmlns:ds="http://schemas.openxmlformats.org/officeDocument/2006/customXml" ds:itemID="{2EA09599-A235-4D4C-A0EE-AF76398BE004}">
   <ds:schemaRefs>
     <ds:schemaRef ds:uri="http://schemas.microsoft.com/office/2006/metadata/contentType"/>
@@ -2958,20 +2933,10 @@
 </ds:datastoreItem>
 </file>
 
-<file path=customXml/itemProps3.xml><?xml version="1.0" encoding="utf-8"?>
-<ds:datastoreItem xmlns:ds="http://schemas.openxmlformats.org/officeDocument/2006/customXml" ds:itemID="{F0B6219A-FF68-456B-8480-805BD5A04699}">
+<file path=customXml/itemProps4.xml><?xml version="1.0" encoding="utf-8"?>
+<ds:datastoreItem xmlns:ds="http://schemas.openxmlformats.org/officeDocument/2006/customXml" ds:itemID="{63123892-C1C9-4753-B56C-3AD6A8F1CFAA}">
   <ds:schemaRefs>
-    <ds:schemaRef ds:uri="http://schemas.microsoft.com/sharepoint/v3/contenttype/forms"/>
-  </ds:schemaRefs>
-</ds:datastoreItem>
-</file>
-
-<file path=customXml/itemProps4.xml><?xml version="1.0" encoding="utf-8"?>
-<ds:datastoreItem xmlns:ds="http://schemas.openxmlformats.org/officeDocument/2006/customXml" ds:itemID="{5503D838-1E95-43EA-9D0E-9C34717972E7}">
-  <ds:schemaRefs>
-    <ds:schemaRef ds:uri="http://schemas.microsoft.com/office/2006/metadata/properties"/>
-    <ds:schemaRef ds:uri="http://schemas.microsoft.com/office/infopath/2007/PartnerControls"/>
-    <ds:schemaRef ds:uri="f02ee68f-cbd4-47c3-882e-9b2b6940a65c"/>
+    <ds:schemaRef ds:uri="http://schemas.openxmlformats.org/officeDocument/2006/bibliography"/>
   </ds:schemaRefs>
 </ds:datastoreItem>
 </file>
</xml_diff>